<commit_message>
Lab 2 - commit
</commit_message>
<xml_diff>
--- a/Lab 1/Ahmed Saif - Lab1 - Aspect.docx
+++ b/Lab 1/Ahmed Saif - Lab1 - Aspect.docx
@@ -295,8 +295,11 @@
     </w:p>
     <w:p>
       <w:r>
+        <w:rPr>
+          <w:noProof/>
+        </w:rPr>
         <w:drawing>
-          <wp:anchor distT="0" distB="0" distL="114300" distR="114300" simplePos="0" relativeHeight="251661312" behindDoc="1" locked="0" layoutInCell="1" allowOverlap="1" wp14:anchorId="3D0C3068" wp14:editId="0BD7FAFD">
+          <wp:anchor distT="0" distB="0" distL="114300" distR="114300" simplePos="0" relativeHeight="251661312" behindDoc="1" locked="0" layoutInCell="1" allowOverlap="1" wp14:anchorId="3D0C3068" wp14:editId="3D6FDF52">
             <wp:simplePos x="0" y="0"/>
             <wp:positionH relativeFrom="margin">
               <wp:align>right</wp:align>
@@ -354,8 +357,11 @@
         </w:drawing>
       </w:r>
       <w:r>
+        <w:rPr>
+          <w:noProof/>
+        </w:rPr>
         <w:drawing>
-          <wp:anchor distT="0" distB="0" distL="114300" distR="114300" simplePos="0" relativeHeight="251660288" behindDoc="1" locked="0" layoutInCell="1" allowOverlap="1" wp14:anchorId="649CCE7F" wp14:editId="46F04D72">
+          <wp:anchor distT="0" distB="0" distL="114300" distR="114300" simplePos="0" relativeHeight="251660288" behindDoc="1" locked="0" layoutInCell="1" allowOverlap="1" wp14:anchorId="649CCE7F" wp14:editId="6242F2F7">
             <wp:simplePos x="0" y="0"/>
             <wp:positionH relativeFrom="column">
               <wp:posOffset>0</wp:posOffset>
@@ -418,9 +424,12 @@
     <w:p/>
     <w:p>
       <w:r>
+        <w:rPr>
+          <w:noProof/>
+        </w:rPr>
         <w:lastRenderedPageBreak/>
         <w:drawing>
-          <wp:anchor distT="0" distB="0" distL="114300" distR="114300" simplePos="0" relativeHeight="251662336" behindDoc="1" locked="0" layoutInCell="1" allowOverlap="1" wp14:anchorId="3D9BC8D7" wp14:editId="07865179">
+          <wp:anchor distT="0" distB="0" distL="114300" distR="114300" simplePos="0" relativeHeight="251662336" behindDoc="1" locked="0" layoutInCell="1" allowOverlap="1" wp14:anchorId="3D9BC8D7" wp14:editId="5361994D">
             <wp:simplePos x="0" y="0"/>
             <wp:positionH relativeFrom="column">
               <wp:posOffset>0</wp:posOffset>
@@ -481,6 +490,9 @@
     <w:p/>
     <w:p>
       <w:r>
+        <w:rPr>
+          <w:noProof/>
+        </w:rPr>
         <w:drawing>
           <wp:inline distT="0" distB="0" distL="0" distR="0" wp14:anchorId="3226DFEA" wp14:editId="329111F5">
             <wp:extent cx="5943600" cy="3467100"/>
@@ -529,9 +541,12 @@
         <w:pStyle w:val="Heading1"/>
       </w:pPr>
       <w:r>
+        <w:rPr>
+          <w:noProof/>
+        </w:rPr>
         <w:lastRenderedPageBreak/>
         <w:drawing>
-          <wp:anchor distT="0" distB="0" distL="114300" distR="114300" simplePos="0" relativeHeight="251663360" behindDoc="1" locked="0" layoutInCell="1" allowOverlap="1" wp14:anchorId="7A22F76D" wp14:editId="2DF76910">
+          <wp:anchor distT="0" distB="0" distL="114300" distR="114300" simplePos="0" relativeHeight="251663360" behindDoc="1" locked="0" layoutInCell="1" allowOverlap="1" wp14:anchorId="7A22F76D" wp14:editId="5D2E46DE">
             <wp:simplePos x="0" y="0"/>
             <wp:positionH relativeFrom="margin">
               <wp:align>center</wp:align>
@@ -600,7 +615,34 @@
     </w:p>
     <w:p/>
     <w:p/>
-    <w:p/>
+    <w:p>
+      <w:pPr>
+        <w:pStyle w:val="Title"/>
+        <w:jc w:val="center"/>
+      </w:pPr>
+      <w:hyperlink r:id="rId12" w:history="1">
+        <w:proofErr w:type="spellStart"/>
+        <w:r>
+          <w:rPr>
+            <w:rStyle w:val="Hyperlink"/>
+          </w:rPr>
+          <w:t>Github</w:t>
+        </w:r>
+        <w:proofErr w:type="spellEnd"/>
+        <w:r>
+          <w:rPr>
+            <w:rStyle w:val="Hyperlink"/>
+          </w:rPr>
+          <w:t xml:space="preserve"> </w:t>
+        </w:r>
+        <w:r>
+          <w:rPr>
+            <w:rStyle w:val="Hyperlink"/>
+          </w:rPr>
+          <w:t>Link</w:t>
+        </w:r>
+      </w:hyperlink>
+    </w:p>
     <w:p/>
     <w:p/>
     <w:p/>
@@ -1274,6 +1316,7 @@
   <w:style w:type="character" w:default="1" w:styleId="DefaultParagraphFont">
     <w:name w:val="Default Paragraph Font"/>
     <w:uiPriority w:val="1"/>
+    <w:semiHidden/>
     <w:unhideWhenUsed/>
   </w:style>
   <w:style w:type="table" w:default="1" w:styleId="TableNormal">
@@ -1663,6 +1706,41 @@
       <w:rFonts w:ascii="Courier New" w:eastAsia="Courier New" w:hAnsi="Courier New" w:cs="Courier New"/>
       <w:kern w:val="0"/>
       <w14:ligatures w14:val="none"/>
+    </w:rPr>
+  </w:style>
+  <w:style w:type="character" w:styleId="Hyperlink">
+    <w:name w:val="Hyperlink"/>
+    <w:basedOn w:val="DefaultParagraphFont"/>
+    <w:uiPriority w:val="99"/>
+    <w:unhideWhenUsed/>
+    <w:rsid w:val="00E7451D"/>
+    <w:rPr>
+      <w:color w:val="467886" w:themeColor="hyperlink"/>
+      <w:u w:val="single"/>
+    </w:rPr>
+  </w:style>
+  <w:style w:type="character" w:styleId="UnresolvedMention">
+    <w:name w:val="Unresolved Mention"/>
+    <w:basedOn w:val="DefaultParagraphFont"/>
+    <w:uiPriority w:val="99"/>
+    <w:semiHidden/>
+    <w:unhideWhenUsed/>
+    <w:rsid w:val="00E7451D"/>
+    <w:rPr>
+      <w:color w:val="605E5C"/>
+      <w:shd w:val="clear" w:color="auto" w:fill="E1DFDD"/>
+    </w:rPr>
+  </w:style>
+  <w:style w:type="character" w:styleId="FollowedHyperlink">
+    <w:name w:val="FollowedHyperlink"/>
+    <w:basedOn w:val="DefaultParagraphFont"/>
+    <w:uiPriority w:val="99"/>
+    <w:semiHidden/>
+    <w:unhideWhenUsed/>
+    <w:rsid w:val="00E7451D"/>
+    <w:rPr>
+      <w:color w:val="96607D" w:themeColor="followedHyperlink"/>
+      <w:u w:val="single"/>
     </w:rPr>
   </w:style>
 </w:styles>

</xml_diff>